<commit_message>
Updated the link to IEEE reference guide
</commit_message>
<xml_diff>
--- a/2021/word/ISMIR2021_lbd.docx
+++ b/2021/word/ISMIR2021_lbd.docx
@@ -896,7 +896,7 @@
                         </a:ln>
                         <a:extLst>
                           <a:ext uri="{91240B29-F687-4f45-9708-019B960494DF}">
-                            <a14:hiddenLine xmlns:arto="http://schemas.microsoft.com/office/word/2006/arto" xmlns="" xmlns:mo="http://schemas.microsoft.com/office/mac/office/2008/main" xmlns:mv="urn:schemas-microsoft-com:mac:vml" xmlns:o="urn:schemas-microsoft-com:office:office" xmlns:v="urn:schemas-microsoft-com:vml" xmlns:w10="urn:schemas-microsoft-com:office:word" xmlns:w="http://schemas.openxmlformats.org/wordprocessingml/2006/main" xmlns:a14="http://schemas.microsoft.com/office/drawing/2010/main" w="9525">
+                            <a14:hiddenLine xmlns:a14="http://schemas.microsoft.com/office/drawing/2010/main" xmlns:w="http://schemas.openxmlformats.org/wordprocessingml/2006/main" xmlns:w10="urn:schemas-microsoft-com:office:word" xmlns:v="urn:schemas-microsoft-com:vml" xmlns:o="urn:schemas-microsoft-com:office:office" xmlns:mv="urn:schemas-microsoft-com:mac:vml" xmlns:mo="http://schemas.microsoft.com/office/mac/office/2008/main" xmlns="" xmlns:arto="http://schemas.microsoft.com/office/word/2006/arto" w="9525">
                               <a:solidFill>
                                 <a:srgbClr val="000000"/>
                               </a:solidFill>
@@ -2751,7 +2751,7 @@
           <v:shape id="_x0000_i1025" type="#_x0000_t75" alt="" style="width:34.8pt;height:13pt;mso-width-percent:0;mso-height-percent:0;mso-width-percent:0;mso-height-percent:0" o:ole="">
             <v:imagedata r:id="rId13" o:title=""/>
           </v:shape>
-          <o:OLEObject Type="Embed" ProgID="Equation.3" ShapeID="_x0000_i1025" DrawAspect="Content" ObjectID="_1675113246" r:id="rId14"/>
+          <o:OLEObject Type="Embed" ProgID="Equation.3" ShapeID="_x0000_i1025" DrawAspect="Content" ObjectID="_1675147511" r:id="rId14"/>
         </w:object>
       </w:r>
       <w:r>
@@ -2780,7 +2780,18 @@
         <w:t xml:space="preserve">in the REFERENCES section </w:t>
       </w:r>
       <w:r>
-        <w:t xml:space="preserve">must conform to the IEEE standard (http://journals.ieeeauthorcenter.ieee.org/wp-content/uploads/sites/7/IEEE-Reference-Guide.pdf). </w:t>
+        <w:t>must conform to the IEEE standard (</w:t>
+      </w:r>
+      <w:r>
+        <w:rPr>
+          <w:rFonts w:ascii="Courier New" w:hAnsi="Courier New" w:cs="Courier New"/>
+          <w:sz w:val="18"/>
+          <w:szCs w:val="18"/>
+        </w:rPr>
+        <w:t>https://ieeeauthorcenter.ieee.org/wp-content/uploads/IEEE-Reference-Guide.pdf</w:t>
+      </w:r>
+      <w:r>
+        <w:t xml:space="preserve">). </w:t>
       </w:r>
       <w:r>
         <w:t>Approved IEEE abbreviations (</w:t>

</xml_diff>

<commit_message>
update LBD MS Word template
</commit_message>
<xml_diff>
--- a/2021/word/ISMIR2021_lbd.docx
+++ b/2021/word/ISMIR2021_lbd.docx
@@ -1,6 +1,6 @@
 
 <file path=word/document.xml><?xml version="1.0" encoding="utf-8"?>
-<w:document xmlns:wpc="http://schemas.microsoft.com/office/word/2010/wordprocessingCanvas" xmlns:cx="http://schemas.microsoft.com/office/drawing/2014/chartex" xmlns:cx1="http://schemas.microsoft.com/office/drawing/2015/9/8/chartex" xmlns:cx2="http://schemas.microsoft.com/office/drawing/2015/10/21/chartex" xmlns:cx3="http://schemas.microsoft.com/office/drawing/2016/5/9/chartex" xmlns:cx4="http://schemas.microsoft.com/office/drawing/2016/5/10/chartex" xmlns:cx5="http://schemas.microsoft.com/office/drawing/2016/5/11/chartex" xmlns:cx6="http://schemas.microsoft.com/office/drawing/2016/5/12/chartex" xmlns:cx7="http://schemas.microsoft.com/office/drawing/2016/5/13/chartex" xmlns:cx8="http://schemas.microsoft.com/office/drawing/2016/5/14/chartex" xmlns:mc="http://schemas.openxmlformats.org/markup-compatibility/2006" xmlns:aink="http://schemas.microsoft.com/office/drawing/2016/ink" xmlns:am3d="http://schemas.microsoft.com/office/drawing/2017/model3d" xmlns:o="urn:schemas-microsoft-com:office:office" xmlns:r="http://schemas.openxmlformats.org/officeDocument/2006/relationships" xmlns:m="http://schemas.openxmlformats.org/officeDocument/2006/math" xmlns:v="urn:schemas-microsoft-com:vml" xmlns:wp14="http://schemas.microsoft.com/office/word/2010/wordprocessingDrawing" xmlns:wp="http://schemas.openxmlformats.org/drawingml/2006/wordprocessingDrawing" xmlns:w10="urn:schemas-microsoft-com:office:word" xmlns:w="http://schemas.openxmlformats.org/wordprocessingml/2006/main" xmlns:w14="http://schemas.microsoft.com/office/word/2010/wordml" xmlns:w15="http://schemas.microsoft.com/office/word/2012/wordml" xmlns:w16cex="http://schemas.microsoft.com/office/word/2018/wordml/cex" xmlns:w16cid="http://schemas.microsoft.com/office/word/2016/wordml/cid" xmlns:w16="http://schemas.microsoft.com/office/word/2018/wordml" xmlns:w16se="http://schemas.microsoft.com/office/word/2015/wordml/symex" xmlns:wpg="http://schemas.microsoft.com/office/word/2010/wordprocessingGroup" xmlns:wpi="http://schemas.microsoft.com/office/word/2010/wordprocessingInk" xmlns:wne="http://schemas.microsoft.com/office/word/2006/wordml" xmlns:wps="http://schemas.microsoft.com/office/word/2010/wordprocessingShape" mc:Ignorable="w14 w15 w16se w16cid w16 w16cex wp14">
+<w:document xmlns:wpc="http://schemas.microsoft.com/office/word/2010/wordprocessingCanvas" xmlns:cx="http://schemas.microsoft.com/office/drawing/2014/chartex" xmlns:cx1="http://schemas.microsoft.com/office/drawing/2015/9/8/chartex" xmlns:cx2="http://schemas.microsoft.com/office/drawing/2015/10/21/chartex" xmlns:cx3="http://schemas.microsoft.com/office/drawing/2016/5/9/chartex" xmlns:cx4="http://schemas.microsoft.com/office/drawing/2016/5/10/chartex" xmlns:cx5="http://schemas.microsoft.com/office/drawing/2016/5/11/chartex" xmlns:cx6="http://schemas.microsoft.com/office/drawing/2016/5/12/chartex" xmlns:cx7="http://schemas.microsoft.com/office/drawing/2016/5/13/chartex" xmlns:cx8="http://schemas.microsoft.com/office/drawing/2016/5/14/chartex" xmlns:mc="http://schemas.openxmlformats.org/markup-compatibility/2006" xmlns:aink="http://schemas.microsoft.com/office/drawing/2016/ink" xmlns:am3d="http://schemas.microsoft.com/office/drawing/2017/model3d" xmlns:o="urn:schemas-microsoft-com:office:office" xmlns:r="http://schemas.openxmlformats.org/officeDocument/2006/relationships" xmlns:m="http://schemas.openxmlformats.org/officeDocument/2006/math" xmlns:v="urn:schemas-microsoft-com:vml" xmlns:wp14="http://schemas.microsoft.com/office/word/2010/wordprocessingDrawing" xmlns:wp="http://schemas.openxmlformats.org/drawingml/2006/wordprocessingDrawing" xmlns:w10="urn:schemas-microsoft-com:office:word" xmlns:w="http://schemas.openxmlformats.org/wordprocessingml/2006/main" xmlns:w14="http://schemas.microsoft.com/office/word/2010/wordml" xmlns:w15="http://schemas.microsoft.com/office/word/2012/wordml" xmlns:w16cex="http://schemas.microsoft.com/office/word/2018/wordml/cex" xmlns:w16cid="http://schemas.microsoft.com/office/word/2016/wordml/cid" xmlns:w16="http://schemas.microsoft.com/office/word/2018/wordml" xmlns:w16sdtdh="http://schemas.microsoft.com/office/word/2020/wordml/sdtdatahash" xmlns:w16se="http://schemas.microsoft.com/office/word/2015/wordml/symex" xmlns:wpg="http://schemas.microsoft.com/office/word/2010/wordprocessingGroup" xmlns:wpi="http://schemas.microsoft.com/office/word/2010/wordprocessingInk" xmlns:wne="http://schemas.microsoft.com/office/word/2006/wordml" xmlns:wps="http://schemas.microsoft.com/office/word/2010/wordprocessingShape" mc:Ignorable="w14 w15 w16se w16cid w16 w16cex w16sdtdh wp14">
   <w:body>
     <w:p>
       <w:pPr>
@@ -425,13 +425,23 @@
         <w:t xml:space="preserve">are submitted as extended abstracts and </w:t>
       </w:r>
       <w:r>
-        <w:t xml:space="preserve">should not be </w:t>
-      </w:r>
-      <w:proofErr w:type="spellStart"/>
-      <w:r>
-        <w:t>anonymised</w:t>
-      </w:r>
-      <w:proofErr w:type="spellEnd"/>
+        <w:rPr>
+          <w:color w:val="FF0000"/>
+        </w:rPr>
+        <w:t>should not be anonymi</w:t>
+      </w:r>
+      <w:r>
+        <w:rPr>
+          <w:color w:val="FF0000"/>
+        </w:rPr>
+        <w:t>z</w:t>
+      </w:r>
+      <w:r>
+        <w:rPr>
+          <w:color w:val="FF0000"/>
+        </w:rPr>
+        <w:t>ed</w:t>
+      </w:r>
       <w:r>
         <w:t>. Please note that extended abstract is not a conference paper. Therefore, it will not be part of the official ISMIR</w:t>
       </w:r>
@@ -464,9 +474,6 @@
         <w:t>Late-Breaking Demo</w:t>
       </w:r>
       <w:r>
-        <w:t xml:space="preserve"> (LBD)</w:t>
-      </w:r>
-      <w:r>
         <w:t xml:space="preserve"> </w:t>
       </w:r>
       <w:r>
@@ -616,6 +623,7 @@
     <w:p>
       <w:pPr>
         <w:pStyle w:val="BodyTextwithIndent"/>
+        <w:ind w:firstLine="0"/>
       </w:pPr>
       <w:r>
         <w:t>We adopt a “(</w:t>
@@ -624,12 +632,21 @@
         <w:t>2</w:t>
       </w:r>
       <w:r>
-        <w:t xml:space="preserve">+n)-page policy” for </w:t>
+        <w:t>+</w:t>
+      </w:r>
+      <w:r>
+        <w:t>1</w:t>
+      </w:r>
+      <w:r>
+        <w:t xml:space="preserve">)-page policy” for </w:t>
       </w:r>
       <w:r>
         <w:t>Late-Breaking Demo</w:t>
       </w:r>
       <w:r>
+        <w:t xml:space="preserve"> (LBD)</w:t>
+      </w:r>
+      <w:r>
         <w:t xml:space="preserve"> papers in </w:t>
       </w:r>
       <w:r>
@@ -651,7 +668,25 @@
         <w:rPr>
           <w:color w:val="FF0000"/>
         </w:rPr>
-        <w:t>with additional optional pages that contain only references and acknowledgments</w:t>
+        <w:t>one</w:t>
+      </w:r>
+      <w:r>
+        <w:rPr>
+          <w:color w:val="FF0000"/>
+        </w:rPr>
+        <w:t xml:space="preserve"> optional page that contain</w:t>
+      </w:r>
+      <w:r>
+        <w:rPr>
+          <w:color w:val="FF0000"/>
+        </w:rPr>
+        <w:t>s</w:t>
+      </w:r>
+      <w:r>
+        <w:rPr>
+          <w:color w:val="FF0000"/>
+        </w:rPr>
+        <w:t xml:space="preserve"> only references and acknowledgments</w:t>
       </w:r>
       <w:r>
         <w:t xml:space="preserve">. </w:t>
@@ -896,7 +931,7 @@
                         </a:ln>
                         <a:extLst>
                           <a:ext uri="{91240B29-F687-4f45-9708-019B960494DF}">
-                            <a14:hiddenLine xmlns:a14="http://schemas.microsoft.com/office/drawing/2010/main" xmlns:w="http://schemas.openxmlformats.org/wordprocessingml/2006/main" xmlns:w10="urn:schemas-microsoft-com:office:word" xmlns:v="urn:schemas-microsoft-com:vml" xmlns:o="urn:schemas-microsoft-com:office:office" xmlns:mv="urn:schemas-microsoft-com:mac:vml" xmlns:mo="http://schemas.microsoft.com/office/mac/office/2008/main" xmlns="" xmlns:arto="http://schemas.microsoft.com/office/word/2006/arto" w="9525">
+                            <a14:hiddenLine xmlns:arto="http://schemas.microsoft.com/office/word/2006/arto" xmlns="" xmlns:mo="http://schemas.microsoft.com/office/mac/office/2008/main" xmlns:mv="urn:schemas-microsoft-com:mac:vml" xmlns:o="urn:schemas-microsoft-com:office:office" xmlns:v="urn:schemas-microsoft-com:vml" xmlns:w10="urn:schemas-microsoft-com:office:word" xmlns:w="http://schemas.openxmlformats.org/wordprocessingml/2006/main" xmlns:a14="http://schemas.microsoft.com/office/drawing/2010/main" w="9525">
                               <a:solidFill>
                                 <a:srgbClr val="000000"/>
                               </a:solidFill>
@@ -1500,7 +1535,7 @@
                 <v:stroke joinstyle="miter"/>
                 <v:path gradientshapeok="t" o:connecttype="rect"/>
               </v:shapetype>
-              <v:shape id="Text Box 82" o:spid="_x0000_s1026" type="#_x0000_t202" style="position:absolute;left:0;text-align:left;margin-left:54pt;margin-top:710pt;width:232.95pt;height:63.85pt;z-index:251657728;visibility:visible;mso-wrap-style:square;mso-width-percent:0;mso-height-percent:0;mso-wrap-distance-left:9pt;mso-wrap-distance-top:0;mso-wrap-distance-right:9pt;mso-wrap-distance-bottom:0;mso-position-horizontal:absolute;mso-position-horizontal-relative:page;mso-position-vertical:absolute;mso-position-vertical-relative:page;mso-width-percent:0;mso-height-percent:0;mso-width-relative:page;mso-height-relative:page;v-text-anchor:top" o:gfxdata="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" o:allowoverlap="f" stroked="f">
+              <v:shape id="Text Box 82" o:spid="_x0000_s1026" type="#_x0000_t202" style="position:absolute;left:0;text-align:left;margin-left:54pt;margin-top:710pt;width:232.95pt;height:63.85pt;z-index:251657728;visibility:visible;mso-wrap-style:square;mso-width-percent:0;mso-height-percent:0;mso-wrap-distance-left:9pt;mso-wrap-distance-top:0;mso-wrap-distance-right:9pt;mso-wrap-distance-bottom:0;mso-position-horizontal:absolute;mso-position-horizontal-relative:page;mso-position-vertical:absolute;mso-position-vertical-relative:page;mso-width-percent:0;mso-height-percent:0;mso-width-relative:page;mso-height-relative:page;v-text-anchor:top" o:gfxdata="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" o:allowoverlap="f" stroked="f">
                 <v:textbox inset="0,0,0,0">
                   <w:txbxContent>
                     <w:p>
@@ -2125,7 +2160,19 @@
         <w:rPr>
           <w:color w:val="FF0000"/>
         </w:rPr>
-        <w:t>After your paper is accepted, y</w:t>
+        <w:t xml:space="preserve">After your </w:t>
+      </w:r>
+      <w:r>
+        <w:rPr>
+          <w:color w:val="FF0000"/>
+        </w:rPr>
+        <w:t>extended abstract</w:t>
+      </w:r>
+      <w:r>
+        <w:rPr>
+          <w:color w:val="FF0000"/>
+        </w:rPr>
+        <w:t xml:space="preserve"> is accepted, y</w:t>
       </w:r>
       <w:r>
         <w:rPr>
@@ -2190,7 +2237,13 @@
         <w:pStyle w:val="BodyText"/>
       </w:pPr>
       <w:r>
-        <w:t xml:space="preserve">Line numbers should be included in your originally submitted manuscript, for reference during reviewing. </w:t>
+        <w:t xml:space="preserve">Line numbers should be included in your originally submitted manuscript, for reference during </w:t>
+      </w:r>
+      <w:r>
+        <w:t>screening</w:t>
+      </w:r>
+      <w:r>
+        <w:t xml:space="preserve">. </w:t>
       </w:r>
       <w:r>
         <w:rPr>
@@ -2208,7 +2261,19 @@
         <w:rPr>
           <w:color w:val="FF0000"/>
         </w:rPr>
-        <w:t xml:space="preserve"> paper is accepted, you must remove all line numbers from the final camera-ready version.</w:t>
+        <w:t xml:space="preserve"> </w:t>
+      </w:r>
+      <w:r>
+        <w:rPr>
+          <w:color w:val="FF0000"/>
+        </w:rPr>
+        <w:t>extended abstract</w:t>
+      </w:r>
+      <w:r>
+        <w:rPr>
+          <w:color w:val="FF0000"/>
+        </w:rPr>
+        <w:t xml:space="preserve"> is accepted, you must remove all line numbers from the final camera-ready version.</w:t>
       </w:r>
       <w:r>
         <w:t xml:space="preserve"> This can be done in LaTeX by commenting out the command </w:t>
@@ -2254,6 +2319,7 @@
         <w:pStyle w:val="First-LevelHeadings"/>
       </w:pPr>
       <w:r>
+        <w:lastRenderedPageBreak/>
         <w:t>First level headings</w:t>
       </w:r>
     </w:p>
@@ -2271,7 +2337,6 @@
         <w:t xml:space="preserve"> above the section head, and 1/2 space </w:t>
       </w:r>
       <w:r>
-        <w:lastRenderedPageBreak/>
         <w:t xml:space="preserve">(6pt) </w:t>
       </w:r>
       <w:r>
@@ -2748,10 +2813,10 @@
             <v:path o:extrusionok="f" gradientshapeok="t" o:connecttype="rect"/>
             <o:lock v:ext="edit" aspectratio="t"/>
           </v:shapetype>
-          <v:shape id="_x0000_i1025" type="#_x0000_t75" alt="" style="width:34.8pt;height:13pt;mso-width-percent:0;mso-height-percent:0;mso-width-percent:0;mso-height-percent:0" o:ole="">
+          <v:shape id="_x0000_i1025" type="#_x0000_t75" alt="" style="width:34.5pt;height:12.75pt;mso-width-percent:0;mso-height-percent:0;mso-width-percent:0;mso-height-percent:0" o:ole="">
             <v:imagedata r:id="rId13" o:title=""/>
           </v:shape>
-          <o:OLEObject Type="Embed" ProgID="Equation.3" ShapeID="_x0000_i1025" DrawAspect="Content" ObjectID="_1675147511" r:id="rId14"/>
+          <o:OLEObject Type="Embed" ProgID="Equation.3" ShapeID="_x0000_i1025" DrawAspect="Content" ObjectID="_1682165776" r:id="rId14"/>
         </w:object>
       </w:r>
       <w:r>
@@ -2864,50 +2929,6 @@
       </w:r>
       <w:r>
         <w:t>.</w:t>
-      </w:r>
-    </w:p>
-    <w:p>
-      <w:pPr>
-        <w:pStyle w:val="BodyTextwithIndent"/>
-        <w:rPr>
-          <w:color w:val="FF0000"/>
-        </w:rPr>
-      </w:pPr>
-      <w:r>
-        <w:rPr>
-          <w:color w:val="FF0000"/>
-        </w:rPr>
-        <w:t>As submission is double blind, refer to your own published work in the third person. That is, use “In the previous work of [2],” not “In our previous work [2].” If you cite other papers</w:t>
-      </w:r>
-      <w:r>
-        <w:rPr>
-          <w:color w:val="FF0000"/>
-        </w:rPr>
-        <w:t xml:space="preserve"> you have authored</w:t>
-      </w:r>
-      <w:r>
-        <w:rPr>
-          <w:color w:val="FF0000"/>
-        </w:rPr>
-        <w:t xml:space="preserve"> that are not widely available (e.g., a journal paper under review), use anonymous author names in the citation </w:t>
-      </w:r>
-      <w:r>
-        <w:rPr>
-          <w:color w:val="FF0000"/>
-        </w:rPr>
-        <w:t>(</w:t>
-      </w:r>
-      <w:r>
-        <w:rPr>
-          <w:color w:val="FF0000"/>
-        </w:rPr>
-        <w:t>e.g., an author of the form “A. Anonymous”</w:t>
-      </w:r>
-      <w:r>
-        <w:rPr>
-          <w:color w:val="FF0000"/>
-        </w:rPr>
-        <w:t>).</w:t>
       </w:r>
     </w:p>
     <w:p>
@@ -3240,7 +3261,7 @@
 </file>
 
 <file path=word/endnotes.xml><?xml version="1.0" encoding="utf-8"?>
-<w:endnotes xmlns:wpc="http://schemas.microsoft.com/office/word/2010/wordprocessingCanvas" xmlns:cx="http://schemas.microsoft.com/office/drawing/2014/chartex" xmlns:cx1="http://schemas.microsoft.com/office/drawing/2015/9/8/chartex" xmlns:cx2="http://schemas.microsoft.com/office/drawing/2015/10/21/chartex" xmlns:cx3="http://schemas.microsoft.com/office/drawing/2016/5/9/chartex" xmlns:cx4="http://schemas.microsoft.com/office/drawing/2016/5/10/chartex" xmlns:cx5="http://schemas.microsoft.com/office/drawing/2016/5/11/chartex" xmlns:cx6="http://schemas.microsoft.com/office/drawing/2016/5/12/chartex" xmlns:cx7="http://schemas.microsoft.com/office/drawing/2016/5/13/chartex" xmlns:cx8="http://schemas.microsoft.com/office/drawing/2016/5/14/chartex" xmlns:mc="http://schemas.openxmlformats.org/markup-compatibility/2006" xmlns:aink="http://schemas.microsoft.com/office/drawing/2016/ink" xmlns:am3d="http://schemas.microsoft.com/office/drawing/2017/model3d" xmlns:o="urn:schemas-microsoft-com:office:office" xmlns:r="http://schemas.openxmlformats.org/officeDocument/2006/relationships" xmlns:m="http://schemas.openxmlformats.org/officeDocument/2006/math" xmlns:v="urn:schemas-microsoft-com:vml" xmlns:wp14="http://schemas.microsoft.com/office/word/2010/wordprocessingDrawing" xmlns:wp="http://schemas.openxmlformats.org/drawingml/2006/wordprocessingDrawing" xmlns:w10="urn:schemas-microsoft-com:office:word" xmlns:w="http://schemas.openxmlformats.org/wordprocessingml/2006/main" xmlns:w14="http://schemas.microsoft.com/office/word/2010/wordml" xmlns:w15="http://schemas.microsoft.com/office/word/2012/wordml" xmlns:w16cex="http://schemas.microsoft.com/office/word/2018/wordml/cex" xmlns:w16cid="http://schemas.microsoft.com/office/word/2016/wordml/cid" xmlns:w16="http://schemas.microsoft.com/office/word/2018/wordml" xmlns:w16se="http://schemas.microsoft.com/office/word/2015/wordml/symex" xmlns:wpg="http://schemas.microsoft.com/office/word/2010/wordprocessingGroup" xmlns:wpi="http://schemas.microsoft.com/office/word/2010/wordprocessingInk" xmlns:wne="http://schemas.microsoft.com/office/word/2006/wordml" xmlns:wps="http://schemas.microsoft.com/office/word/2010/wordprocessingShape" mc:Ignorable="w14 w15 w16se w16cid w16 w16cex wp14">
+<w:endnotes xmlns:wpc="http://schemas.microsoft.com/office/word/2010/wordprocessingCanvas" xmlns:cx="http://schemas.microsoft.com/office/drawing/2014/chartex" xmlns:cx1="http://schemas.microsoft.com/office/drawing/2015/9/8/chartex" xmlns:cx2="http://schemas.microsoft.com/office/drawing/2015/10/21/chartex" xmlns:cx3="http://schemas.microsoft.com/office/drawing/2016/5/9/chartex" xmlns:cx4="http://schemas.microsoft.com/office/drawing/2016/5/10/chartex" xmlns:cx5="http://schemas.microsoft.com/office/drawing/2016/5/11/chartex" xmlns:cx6="http://schemas.microsoft.com/office/drawing/2016/5/12/chartex" xmlns:cx7="http://schemas.microsoft.com/office/drawing/2016/5/13/chartex" xmlns:cx8="http://schemas.microsoft.com/office/drawing/2016/5/14/chartex" xmlns:mc="http://schemas.openxmlformats.org/markup-compatibility/2006" xmlns:aink="http://schemas.microsoft.com/office/drawing/2016/ink" xmlns:am3d="http://schemas.microsoft.com/office/drawing/2017/model3d" xmlns:o="urn:schemas-microsoft-com:office:office" xmlns:r="http://schemas.openxmlformats.org/officeDocument/2006/relationships" xmlns:m="http://schemas.openxmlformats.org/officeDocument/2006/math" xmlns:v="urn:schemas-microsoft-com:vml" xmlns:wp14="http://schemas.microsoft.com/office/word/2010/wordprocessingDrawing" xmlns:wp="http://schemas.openxmlformats.org/drawingml/2006/wordprocessingDrawing" xmlns:w10="urn:schemas-microsoft-com:office:word" xmlns:w="http://schemas.openxmlformats.org/wordprocessingml/2006/main" xmlns:w14="http://schemas.microsoft.com/office/word/2010/wordml" xmlns:w15="http://schemas.microsoft.com/office/word/2012/wordml" xmlns:w16cex="http://schemas.microsoft.com/office/word/2018/wordml/cex" xmlns:w16cid="http://schemas.microsoft.com/office/word/2016/wordml/cid" xmlns:w16="http://schemas.microsoft.com/office/word/2018/wordml" xmlns:w16sdtdh="http://schemas.microsoft.com/office/word/2020/wordml/sdtdatahash" xmlns:w16se="http://schemas.microsoft.com/office/word/2015/wordml/symex" xmlns:wpg="http://schemas.microsoft.com/office/word/2010/wordprocessingGroup" xmlns:wpi="http://schemas.microsoft.com/office/word/2010/wordprocessingInk" xmlns:wne="http://schemas.microsoft.com/office/word/2006/wordml" xmlns:wps="http://schemas.microsoft.com/office/word/2010/wordprocessingShape" mc:Ignorable="w14 w15 w16se w16cid w16 w16cex w16sdtdh wp14">
   <w:endnote w:type="separator" w:id="-1">
     <w:p>
       <w:r>
@@ -3259,7 +3280,7 @@
 </file>
 
 <file path=word/footnotes.xml><?xml version="1.0" encoding="utf-8"?>
-<w:footnotes xmlns:wpc="http://schemas.microsoft.com/office/word/2010/wordprocessingCanvas" xmlns:cx="http://schemas.microsoft.com/office/drawing/2014/chartex" xmlns:cx1="http://schemas.microsoft.com/office/drawing/2015/9/8/chartex" xmlns:cx2="http://schemas.microsoft.com/office/drawing/2015/10/21/chartex" xmlns:cx3="http://schemas.microsoft.com/office/drawing/2016/5/9/chartex" xmlns:cx4="http://schemas.microsoft.com/office/drawing/2016/5/10/chartex" xmlns:cx5="http://schemas.microsoft.com/office/drawing/2016/5/11/chartex" xmlns:cx6="http://schemas.microsoft.com/office/drawing/2016/5/12/chartex" xmlns:cx7="http://schemas.microsoft.com/office/drawing/2016/5/13/chartex" xmlns:cx8="http://schemas.microsoft.com/office/drawing/2016/5/14/chartex" xmlns:mc="http://schemas.openxmlformats.org/markup-compatibility/2006" xmlns:aink="http://schemas.microsoft.com/office/drawing/2016/ink" xmlns:am3d="http://schemas.microsoft.com/office/drawing/2017/model3d" xmlns:o="urn:schemas-microsoft-com:office:office" xmlns:r="http://schemas.openxmlformats.org/officeDocument/2006/relationships" xmlns:m="http://schemas.openxmlformats.org/officeDocument/2006/math" xmlns:v="urn:schemas-microsoft-com:vml" xmlns:wp14="http://schemas.microsoft.com/office/word/2010/wordprocessingDrawing" xmlns:wp="http://schemas.openxmlformats.org/drawingml/2006/wordprocessingDrawing" xmlns:w10="urn:schemas-microsoft-com:office:word" xmlns:w="http://schemas.openxmlformats.org/wordprocessingml/2006/main" xmlns:w14="http://schemas.microsoft.com/office/word/2010/wordml" xmlns:w15="http://schemas.microsoft.com/office/word/2012/wordml" xmlns:w16cex="http://schemas.microsoft.com/office/word/2018/wordml/cex" xmlns:w16cid="http://schemas.microsoft.com/office/word/2016/wordml/cid" xmlns:w16="http://schemas.microsoft.com/office/word/2018/wordml" xmlns:w16se="http://schemas.microsoft.com/office/word/2015/wordml/symex" xmlns:wpg="http://schemas.microsoft.com/office/word/2010/wordprocessingGroup" xmlns:wpi="http://schemas.microsoft.com/office/word/2010/wordprocessingInk" xmlns:wne="http://schemas.microsoft.com/office/word/2006/wordml" xmlns:wps="http://schemas.microsoft.com/office/word/2010/wordprocessingShape" mc:Ignorable="w14 w15 w16se w16cid w16 w16cex wp14">
+<w:footnotes xmlns:wpc="http://schemas.microsoft.com/office/word/2010/wordprocessingCanvas" xmlns:cx="http://schemas.microsoft.com/office/drawing/2014/chartex" xmlns:cx1="http://schemas.microsoft.com/office/drawing/2015/9/8/chartex" xmlns:cx2="http://schemas.microsoft.com/office/drawing/2015/10/21/chartex" xmlns:cx3="http://schemas.microsoft.com/office/drawing/2016/5/9/chartex" xmlns:cx4="http://schemas.microsoft.com/office/drawing/2016/5/10/chartex" xmlns:cx5="http://schemas.microsoft.com/office/drawing/2016/5/11/chartex" xmlns:cx6="http://schemas.microsoft.com/office/drawing/2016/5/12/chartex" xmlns:cx7="http://schemas.microsoft.com/office/drawing/2016/5/13/chartex" xmlns:cx8="http://schemas.microsoft.com/office/drawing/2016/5/14/chartex" xmlns:mc="http://schemas.openxmlformats.org/markup-compatibility/2006" xmlns:aink="http://schemas.microsoft.com/office/drawing/2016/ink" xmlns:am3d="http://schemas.microsoft.com/office/drawing/2017/model3d" xmlns:o="urn:schemas-microsoft-com:office:office" xmlns:r="http://schemas.openxmlformats.org/officeDocument/2006/relationships" xmlns:m="http://schemas.openxmlformats.org/officeDocument/2006/math" xmlns:v="urn:schemas-microsoft-com:vml" xmlns:wp14="http://schemas.microsoft.com/office/word/2010/wordprocessingDrawing" xmlns:wp="http://schemas.openxmlformats.org/drawingml/2006/wordprocessingDrawing" xmlns:w10="urn:schemas-microsoft-com:office:word" xmlns:w="http://schemas.openxmlformats.org/wordprocessingml/2006/main" xmlns:w14="http://schemas.microsoft.com/office/word/2010/wordml" xmlns:w15="http://schemas.microsoft.com/office/word/2012/wordml" xmlns:w16cex="http://schemas.microsoft.com/office/word/2018/wordml/cex" xmlns:w16cid="http://schemas.microsoft.com/office/word/2016/wordml/cid" xmlns:w16="http://schemas.microsoft.com/office/word/2018/wordml" xmlns:w16sdtdh="http://schemas.microsoft.com/office/word/2020/wordml/sdtdatahash" xmlns:w16se="http://schemas.microsoft.com/office/word/2015/wordml/symex" xmlns:wpg="http://schemas.microsoft.com/office/word/2010/wordprocessingGroup" xmlns:wpi="http://schemas.microsoft.com/office/word/2010/wordprocessingInk" xmlns:wne="http://schemas.microsoft.com/office/word/2006/wordml" xmlns:wps="http://schemas.microsoft.com/office/word/2010/wordprocessingShape" mc:Ignorable="w14 w15 w16se w16cid w16 w16cex w16sdtdh wp14">
   <w:footnote w:type="separator" w:id="-1">
     <w:p>
       <w:r>
@@ -3330,7 +3351,7 @@
 </file>
 
 <file path=word/header1.xml><?xml version="1.0" encoding="utf-8"?>
-<w:hdr xmlns:wpc="http://schemas.microsoft.com/office/word/2010/wordprocessingCanvas" xmlns:cx="http://schemas.microsoft.com/office/drawing/2014/chartex" xmlns:cx1="http://schemas.microsoft.com/office/drawing/2015/9/8/chartex" xmlns:cx2="http://schemas.microsoft.com/office/drawing/2015/10/21/chartex" xmlns:cx3="http://schemas.microsoft.com/office/drawing/2016/5/9/chartex" xmlns:cx4="http://schemas.microsoft.com/office/drawing/2016/5/10/chartex" xmlns:cx5="http://schemas.microsoft.com/office/drawing/2016/5/11/chartex" xmlns:cx6="http://schemas.microsoft.com/office/drawing/2016/5/12/chartex" xmlns:cx7="http://schemas.microsoft.com/office/drawing/2016/5/13/chartex" xmlns:cx8="http://schemas.microsoft.com/office/drawing/2016/5/14/chartex" xmlns:mc="http://schemas.openxmlformats.org/markup-compatibility/2006" xmlns:aink="http://schemas.microsoft.com/office/drawing/2016/ink" xmlns:am3d="http://schemas.microsoft.com/office/drawing/2017/model3d" xmlns:o="urn:schemas-microsoft-com:office:office" xmlns:r="http://schemas.openxmlformats.org/officeDocument/2006/relationships" xmlns:m="http://schemas.openxmlformats.org/officeDocument/2006/math" xmlns:v="urn:schemas-microsoft-com:vml" xmlns:wp14="http://schemas.microsoft.com/office/word/2010/wordprocessingDrawing" xmlns:wp="http://schemas.openxmlformats.org/drawingml/2006/wordprocessingDrawing" xmlns:w10="urn:schemas-microsoft-com:office:word" xmlns:w="http://schemas.openxmlformats.org/wordprocessingml/2006/main" xmlns:w14="http://schemas.microsoft.com/office/word/2010/wordml" xmlns:w15="http://schemas.microsoft.com/office/word/2012/wordml" xmlns:w16cex="http://schemas.microsoft.com/office/word/2018/wordml/cex" xmlns:w16cid="http://schemas.microsoft.com/office/word/2016/wordml/cid" xmlns:w16="http://schemas.microsoft.com/office/word/2018/wordml" xmlns:w16se="http://schemas.microsoft.com/office/word/2015/wordml/symex" xmlns:wpg="http://schemas.microsoft.com/office/word/2010/wordprocessingGroup" xmlns:wpi="http://schemas.microsoft.com/office/word/2010/wordprocessingInk" xmlns:wne="http://schemas.microsoft.com/office/word/2006/wordml" xmlns:wps="http://schemas.microsoft.com/office/word/2010/wordprocessingShape" mc:Ignorable="w14 w15 w16se w16cid w16 w16cex wp14">
+<w:hdr xmlns:wpc="http://schemas.microsoft.com/office/word/2010/wordprocessingCanvas" xmlns:cx="http://schemas.microsoft.com/office/drawing/2014/chartex" xmlns:cx1="http://schemas.microsoft.com/office/drawing/2015/9/8/chartex" xmlns:cx2="http://schemas.microsoft.com/office/drawing/2015/10/21/chartex" xmlns:cx3="http://schemas.microsoft.com/office/drawing/2016/5/9/chartex" xmlns:cx4="http://schemas.microsoft.com/office/drawing/2016/5/10/chartex" xmlns:cx5="http://schemas.microsoft.com/office/drawing/2016/5/11/chartex" xmlns:cx6="http://schemas.microsoft.com/office/drawing/2016/5/12/chartex" xmlns:cx7="http://schemas.microsoft.com/office/drawing/2016/5/13/chartex" xmlns:cx8="http://schemas.microsoft.com/office/drawing/2016/5/14/chartex" xmlns:mc="http://schemas.openxmlformats.org/markup-compatibility/2006" xmlns:aink="http://schemas.microsoft.com/office/drawing/2016/ink" xmlns:am3d="http://schemas.microsoft.com/office/drawing/2017/model3d" xmlns:o="urn:schemas-microsoft-com:office:office" xmlns:r="http://schemas.openxmlformats.org/officeDocument/2006/relationships" xmlns:m="http://schemas.openxmlformats.org/officeDocument/2006/math" xmlns:v="urn:schemas-microsoft-com:vml" xmlns:wp14="http://schemas.microsoft.com/office/word/2010/wordprocessingDrawing" xmlns:wp="http://schemas.openxmlformats.org/drawingml/2006/wordprocessingDrawing" xmlns:w10="urn:schemas-microsoft-com:office:word" xmlns:w="http://schemas.openxmlformats.org/wordprocessingml/2006/main" xmlns:w14="http://schemas.microsoft.com/office/word/2010/wordml" xmlns:w15="http://schemas.microsoft.com/office/word/2012/wordml" xmlns:w16cex="http://schemas.microsoft.com/office/word/2018/wordml/cex" xmlns:w16cid="http://schemas.microsoft.com/office/word/2016/wordml/cid" xmlns:w16="http://schemas.microsoft.com/office/word/2018/wordml" xmlns:w16sdtdh="http://schemas.microsoft.com/office/word/2020/wordml/sdtdatahash" xmlns:w16se="http://schemas.microsoft.com/office/word/2015/wordml/symex" xmlns:wpg="http://schemas.microsoft.com/office/word/2010/wordprocessingGroup" xmlns:wpi="http://schemas.microsoft.com/office/word/2010/wordprocessingInk" xmlns:wne="http://schemas.microsoft.com/office/word/2006/wordml" xmlns:wps="http://schemas.microsoft.com/office/word/2010/wordprocessingShape" mc:Ignorable="w14 w15 w16se w16cid w16 w16cex w16sdtdh wp14">
   <w:p>
     <w:pPr>
       <w:pStyle w:val="Footer"/>
@@ -3371,7 +3392,7 @@
 </file>
 
 <file path=word/header2.xml><?xml version="1.0" encoding="utf-8"?>
-<w:hdr xmlns:wpc="http://schemas.microsoft.com/office/word/2010/wordprocessingCanvas" xmlns:cx="http://schemas.microsoft.com/office/drawing/2014/chartex" xmlns:cx1="http://schemas.microsoft.com/office/drawing/2015/9/8/chartex" xmlns:cx2="http://schemas.microsoft.com/office/drawing/2015/10/21/chartex" xmlns:cx3="http://schemas.microsoft.com/office/drawing/2016/5/9/chartex" xmlns:cx4="http://schemas.microsoft.com/office/drawing/2016/5/10/chartex" xmlns:cx5="http://schemas.microsoft.com/office/drawing/2016/5/11/chartex" xmlns:cx6="http://schemas.microsoft.com/office/drawing/2016/5/12/chartex" xmlns:cx7="http://schemas.microsoft.com/office/drawing/2016/5/13/chartex" xmlns:cx8="http://schemas.microsoft.com/office/drawing/2016/5/14/chartex" xmlns:mc="http://schemas.openxmlformats.org/markup-compatibility/2006" xmlns:aink="http://schemas.microsoft.com/office/drawing/2016/ink" xmlns:am3d="http://schemas.microsoft.com/office/drawing/2017/model3d" xmlns:o="urn:schemas-microsoft-com:office:office" xmlns:r="http://schemas.openxmlformats.org/officeDocument/2006/relationships" xmlns:m="http://schemas.openxmlformats.org/officeDocument/2006/math" xmlns:v="urn:schemas-microsoft-com:vml" xmlns:wp14="http://schemas.microsoft.com/office/word/2010/wordprocessingDrawing" xmlns:wp="http://schemas.openxmlformats.org/drawingml/2006/wordprocessingDrawing" xmlns:w10="urn:schemas-microsoft-com:office:word" xmlns:w="http://schemas.openxmlformats.org/wordprocessingml/2006/main" xmlns:w14="http://schemas.microsoft.com/office/word/2010/wordml" xmlns:w15="http://schemas.microsoft.com/office/word/2012/wordml" xmlns:w16cex="http://schemas.microsoft.com/office/word/2018/wordml/cex" xmlns:w16cid="http://schemas.microsoft.com/office/word/2016/wordml/cid" xmlns:w16="http://schemas.microsoft.com/office/word/2018/wordml" xmlns:w16se="http://schemas.microsoft.com/office/word/2015/wordml/symex" xmlns:wpg="http://schemas.microsoft.com/office/word/2010/wordprocessingGroup" xmlns:wpi="http://schemas.microsoft.com/office/word/2010/wordprocessingInk" xmlns:wne="http://schemas.microsoft.com/office/word/2006/wordml" xmlns:wps="http://schemas.microsoft.com/office/word/2010/wordprocessingShape" mc:Ignorable="w14 w15 w16se w16cid w16 w16cex wp14">
+<w:hdr xmlns:wpc="http://schemas.microsoft.com/office/word/2010/wordprocessingCanvas" xmlns:cx="http://schemas.microsoft.com/office/drawing/2014/chartex" xmlns:cx1="http://schemas.microsoft.com/office/drawing/2015/9/8/chartex" xmlns:cx2="http://schemas.microsoft.com/office/drawing/2015/10/21/chartex" xmlns:cx3="http://schemas.microsoft.com/office/drawing/2016/5/9/chartex" xmlns:cx4="http://schemas.microsoft.com/office/drawing/2016/5/10/chartex" xmlns:cx5="http://schemas.microsoft.com/office/drawing/2016/5/11/chartex" xmlns:cx6="http://schemas.microsoft.com/office/drawing/2016/5/12/chartex" xmlns:cx7="http://schemas.microsoft.com/office/drawing/2016/5/13/chartex" xmlns:cx8="http://schemas.microsoft.com/office/drawing/2016/5/14/chartex" xmlns:mc="http://schemas.openxmlformats.org/markup-compatibility/2006" xmlns:aink="http://schemas.microsoft.com/office/drawing/2016/ink" xmlns:am3d="http://schemas.microsoft.com/office/drawing/2017/model3d" xmlns:o="urn:schemas-microsoft-com:office:office" xmlns:r="http://schemas.openxmlformats.org/officeDocument/2006/relationships" xmlns:m="http://schemas.openxmlformats.org/officeDocument/2006/math" xmlns:v="urn:schemas-microsoft-com:vml" xmlns:wp14="http://schemas.microsoft.com/office/word/2010/wordprocessingDrawing" xmlns:wp="http://schemas.openxmlformats.org/drawingml/2006/wordprocessingDrawing" xmlns:w10="urn:schemas-microsoft-com:office:word" xmlns:w="http://schemas.openxmlformats.org/wordprocessingml/2006/main" xmlns:w14="http://schemas.microsoft.com/office/word/2010/wordml" xmlns:w15="http://schemas.microsoft.com/office/word/2012/wordml" xmlns:w16cex="http://schemas.microsoft.com/office/word/2018/wordml/cex" xmlns:w16cid="http://schemas.microsoft.com/office/word/2016/wordml/cid" xmlns:w16="http://schemas.microsoft.com/office/word/2018/wordml" xmlns:w16sdtdh="http://schemas.microsoft.com/office/word/2020/wordml/sdtdatahash" xmlns:w16se="http://schemas.microsoft.com/office/word/2015/wordml/symex" xmlns:wpg="http://schemas.microsoft.com/office/word/2010/wordprocessingGroup" xmlns:wpi="http://schemas.microsoft.com/office/word/2010/wordprocessingInk" xmlns:wne="http://schemas.microsoft.com/office/word/2006/wordml" xmlns:wps="http://schemas.microsoft.com/office/word/2010/wordprocessingShape" mc:Ignorable="w14 w15 w16se w16cid w16 w16cex w16sdtdh wp14">
   <w:p>
     <w:pPr>
       <w:pStyle w:val="Footer"/>
@@ -3401,7 +3422,7 @@
 </file>
 
 <file path=word/numbering.xml><?xml version="1.0" encoding="utf-8"?>
-<w:numbering xmlns:wpc="http://schemas.microsoft.com/office/word/2010/wordprocessingCanvas" xmlns:cx="http://schemas.microsoft.com/office/drawing/2014/chartex" xmlns:cx1="http://schemas.microsoft.com/office/drawing/2015/9/8/chartex" xmlns:cx2="http://schemas.microsoft.com/office/drawing/2015/10/21/chartex" xmlns:cx3="http://schemas.microsoft.com/office/drawing/2016/5/9/chartex" xmlns:cx4="http://schemas.microsoft.com/office/drawing/2016/5/10/chartex" xmlns:cx5="http://schemas.microsoft.com/office/drawing/2016/5/11/chartex" xmlns:cx6="http://schemas.microsoft.com/office/drawing/2016/5/12/chartex" xmlns:cx7="http://schemas.microsoft.com/office/drawing/2016/5/13/chartex" xmlns:cx8="http://schemas.microsoft.com/office/drawing/2016/5/14/chartex" xmlns:mc="http://schemas.openxmlformats.org/markup-compatibility/2006" xmlns:aink="http://schemas.microsoft.com/office/drawing/2016/ink" xmlns:am3d="http://schemas.microsoft.com/office/drawing/2017/model3d" xmlns:o="urn:schemas-microsoft-com:office:office" xmlns:r="http://schemas.openxmlformats.org/officeDocument/2006/relationships" xmlns:m="http://schemas.openxmlformats.org/officeDocument/2006/math" xmlns:v="urn:schemas-microsoft-com:vml" xmlns:wp14="http://schemas.microsoft.com/office/word/2010/wordprocessingDrawing" xmlns:wp="http://schemas.openxmlformats.org/drawingml/2006/wordprocessingDrawing" xmlns:w10="urn:schemas-microsoft-com:office:word" xmlns:w="http://schemas.openxmlformats.org/wordprocessingml/2006/main" xmlns:w14="http://schemas.microsoft.com/office/word/2010/wordml" xmlns:w15="http://schemas.microsoft.com/office/word/2012/wordml" xmlns:w16cex="http://schemas.microsoft.com/office/word/2018/wordml/cex" xmlns:w16cid="http://schemas.microsoft.com/office/word/2016/wordml/cid" xmlns:w16="http://schemas.microsoft.com/office/word/2018/wordml" xmlns:w16se="http://schemas.microsoft.com/office/word/2015/wordml/symex" xmlns:wpg="http://schemas.microsoft.com/office/word/2010/wordprocessingGroup" xmlns:wpi="http://schemas.microsoft.com/office/word/2010/wordprocessingInk" xmlns:wne="http://schemas.microsoft.com/office/word/2006/wordml" xmlns:wps="http://schemas.microsoft.com/office/word/2010/wordprocessingShape" mc:Ignorable="w14 w15 w16se w16cid w16 w16cex wp14">
+<w:numbering xmlns:wpc="http://schemas.microsoft.com/office/word/2010/wordprocessingCanvas" xmlns:cx="http://schemas.microsoft.com/office/drawing/2014/chartex" xmlns:cx1="http://schemas.microsoft.com/office/drawing/2015/9/8/chartex" xmlns:cx2="http://schemas.microsoft.com/office/drawing/2015/10/21/chartex" xmlns:cx3="http://schemas.microsoft.com/office/drawing/2016/5/9/chartex" xmlns:cx4="http://schemas.microsoft.com/office/drawing/2016/5/10/chartex" xmlns:cx5="http://schemas.microsoft.com/office/drawing/2016/5/11/chartex" xmlns:cx6="http://schemas.microsoft.com/office/drawing/2016/5/12/chartex" xmlns:cx7="http://schemas.microsoft.com/office/drawing/2016/5/13/chartex" xmlns:cx8="http://schemas.microsoft.com/office/drawing/2016/5/14/chartex" xmlns:mc="http://schemas.openxmlformats.org/markup-compatibility/2006" xmlns:aink="http://schemas.microsoft.com/office/drawing/2016/ink" xmlns:am3d="http://schemas.microsoft.com/office/drawing/2017/model3d" xmlns:o="urn:schemas-microsoft-com:office:office" xmlns:r="http://schemas.openxmlformats.org/officeDocument/2006/relationships" xmlns:m="http://schemas.openxmlformats.org/officeDocument/2006/math" xmlns:v="urn:schemas-microsoft-com:vml" xmlns:wp14="http://schemas.microsoft.com/office/word/2010/wordprocessingDrawing" xmlns:wp="http://schemas.openxmlformats.org/drawingml/2006/wordprocessingDrawing" xmlns:w10="urn:schemas-microsoft-com:office:word" xmlns:w="http://schemas.openxmlformats.org/wordprocessingml/2006/main" xmlns:w14="http://schemas.microsoft.com/office/word/2010/wordml" xmlns:w15="http://schemas.microsoft.com/office/word/2012/wordml" xmlns:w16cex="http://schemas.microsoft.com/office/word/2018/wordml/cex" xmlns:w16cid="http://schemas.microsoft.com/office/word/2016/wordml/cid" xmlns:w16="http://schemas.microsoft.com/office/word/2018/wordml" xmlns:w16sdtdh="http://schemas.microsoft.com/office/word/2020/wordml/sdtdatahash" xmlns:w16se="http://schemas.microsoft.com/office/word/2015/wordml/symex" xmlns:wpg="http://schemas.microsoft.com/office/word/2010/wordprocessingGroup" xmlns:wpi="http://schemas.microsoft.com/office/word/2010/wordprocessingInk" xmlns:wne="http://schemas.microsoft.com/office/word/2006/wordml" xmlns:wps="http://schemas.microsoft.com/office/word/2010/wordprocessingShape" mc:Ignorable="w14 w15 w16se w16cid w16 w16cex w16sdtdh wp14">
   <w:abstractNum w:abstractNumId="0" w15:restartNumberingAfterBreak="0">
     <w:nsid w:val="FFFFFFFB"/>
     <w:multiLevelType w:val="multilevel"/>
@@ -5506,7 +5527,7 @@
 </file>
 
 <file path=word/styles.xml><?xml version="1.0" encoding="utf-8"?>
-<w:styles xmlns:mc="http://schemas.openxmlformats.org/markup-compatibility/2006" xmlns:r="http://schemas.openxmlformats.org/officeDocument/2006/relationships" xmlns:w="http://schemas.openxmlformats.org/wordprocessingml/2006/main" xmlns:w14="http://schemas.microsoft.com/office/word/2010/wordml" xmlns:w15="http://schemas.microsoft.com/office/word/2012/wordml" xmlns:w16cex="http://schemas.microsoft.com/office/word/2018/wordml/cex" xmlns:w16cid="http://schemas.microsoft.com/office/word/2016/wordml/cid" xmlns:w16="http://schemas.microsoft.com/office/word/2018/wordml" xmlns:w16se="http://schemas.microsoft.com/office/word/2015/wordml/symex" mc:Ignorable="w14 w15 w16se w16cid w16 w16cex">
+<w:styles xmlns:mc="http://schemas.openxmlformats.org/markup-compatibility/2006" xmlns:r="http://schemas.openxmlformats.org/officeDocument/2006/relationships" xmlns:w="http://schemas.openxmlformats.org/wordprocessingml/2006/main" xmlns:w14="http://schemas.microsoft.com/office/word/2010/wordml" xmlns:w15="http://schemas.microsoft.com/office/word/2012/wordml" xmlns:w16cex="http://schemas.microsoft.com/office/word/2018/wordml/cex" xmlns:w16cid="http://schemas.microsoft.com/office/word/2016/wordml/cid" xmlns:w16="http://schemas.microsoft.com/office/word/2018/wordml" xmlns:w16sdtdh="http://schemas.microsoft.com/office/word/2020/wordml/sdtdatahash" xmlns:w16se="http://schemas.microsoft.com/office/word/2015/wordml/symex" mc:Ignorable="w14 w15 w16se w16cid w16 w16cex w16sdtdh">
   <w:docDefaults>
     <w:rPrDefault>
       <w:rPr>
@@ -7167,7 +7188,7 @@
       <w:szCs w:val="18"/>
     </w:rPr>
   </w:style>
-  <w:style w:type="paragraph" w:styleId="EmailSignature">
+  <w:style w:type="paragraph" w:styleId="E-mailSignature">
     <w:name w:val="E-mail Signature"/>
     <w:basedOn w:val="Normal"/>
     <w:rsid w:val="004A7C47"/>

</xml_diff>